<commit_message>
New Color Scheme, Reduction of Angular
Simplified the layout and tried to fit all content on one page
</commit_message>
<xml_diff>
--- a/resume.docx
+++ b/resume.docx
@@ -14,6 +14,8 @@
       <w:r>
         <w:rPr>
           <w:rFonts w:ascii="Arial" w:cs="Arial" w:eastAsia="Arial" w:hAnsi="Arial"/>
+          <w:sz w:val="36"/>
+          <w:szCs w:val="36"/>
           <w:rtl w:val="0"/>
         </w:rPr>
         <w:t xml:space="preserve">David Kim</w:t>
@@ -74,7 +76,7 @@
         <w:rPr>
           <w:rtl w:val="0"/>
         </w:rPr>
-        <w:t xml:space="preserve">A software engineer with a strong background in web and front end technology including Python and JavaScript, looking for new opportunities and challenges of scale.</w:t>
+        <w:t xml:space="preserve">A software engineer with a strong background in web and front end technology including JavaScript and Python, looking for new opportunities and challenges of scale.</w:t>
       </w:r>
       <w:r>
         <w:rPr>
@@ -101,7 +103,7 @@
           <w:b w:val="1"/>
           <w:rtl w:val="0"/>
         </w:rPr>
-        <w:t xml:space="preserve">Experience</w:t>
+        <w:t xml:space="preserve">Software Experience</w:t>
       </w:r>
     </w:p>
     <w:p>
@@ -205,7 +207,7 @@
         <w:rPr>
           <w:rtl w:val="0"/>
         </w:rPr>
-        <w:t xml:space="preserve">for law enforcement agencies with a new JSON based query feature to allow for external site searches</w:t>
+        <w:t xml:space="preserve">for law enforcement agencies with a new JSON-based query feature to allow for external site searches</w:t>
       </w:r>
       <w:r>
         <w:rPr>
@@ -241,7 +243,7 @@
         <w:rPr>
           <w:rtl w:val="0"/>
         </w:rPr>
-        <w:t xml:space="preserve">based collaborative event management capability with a new web interface, </w:t>
+        <w:t xml:space="preserve">based net-centric event management capability with a new web interface, </w:t>
       </w:r>
       <w:r>
         <w:rPr>
@@ -318,11 +320,26 @@
           <w:u w:val="none"/>
         </w:rPr>
       </w:pPr>
-      <w:r>
-        <w:rPr>
-          <w:rtl w:val="0"/>
-        </w:rPr>
-        <w:t xml:space="preserve">Mentored interns and guided them through a Spring based code base, providing feedback on their performance and peer reviewing their code</w:t>
+      <w:commentRangeStart w:id="0"/>
+      <w:commentRangeStart w:id="1"/>
+      <w:r>
+        <w:rPr>
+          <w:rtl w:val="0"/>
+        </w:rPr>
+        <w:t xml:space="preserve">Mentored interns and guided them through our product repository, evaluating their commits and providing feedback on their performance</w:t>
+      </w:r>
+      <w:commentRangeEnd w:id="0"/>
+      <w:r>
+        <w:commentReference w:id="0"/>
+      </w:r>
+      <w:commentRangeEnd w:id="1"/>
+      <w:r>
+        <w:commentReference w:id="1"/>
+      </w:r>
+      <w:r>
+        <w:rPr>
+          <w:rtl w:val="0"/>
+        </w:rPr>
       </w:r>
     </w:p>
     <w:p>
@@ -396,7 +413,7 @@
         <w:rPr>
           <w:rtl w:val="0"/>
         </w:rPr>
-        <w:t xml:space="preserve"> for monitoring metrics for services to, saving the customer time</w:t>
+        <w:t xml:space="preserve"> for monitoring metrics for enterprise services, saving the customer time and money</w:t>
       </w:r>
     </w:p>
     <w:p>
@@ -437,7 +454,19 @@
         <w:rPr>
           <w:rtl w:val="0"/>
         </w:rPr>
-        <w:t xml:space="preserve">Created a PHP based solution for automated invoice generation and billing for clients </w:t>
+        <w:t xml:space="preserve">Created a PHP</w:t>
+      </w:r>
+      <w:r>
+        <w:rPr>
+          <w:rtl w:val="0"/>
+        </w:rPr>
+        <w:t xml:space="preserve">-</w:t>
+      </w:r>
+      <w:r>
+        <w:rPr>
+          <w:rtl w:val="0"/>
+        </w:rPr>
+        <w:t xml:space="preserve">based solution for automated invoice generation and billing for clients </w:t>
       </w:r>
       <w:r>
         <w:rPr>
@@ -464,18 +493,18 @@
           <w:b w:val="1"/>
           <w:rtl w:val="0"/>
         </w:rPr>
-        <w:t xml:space="preserve">Technical</w:t>
-      </w:r>
-    </w:p>
-    <w:p>
-      <w:pPr>
-        <w:contextualSpacing w:val="0"/>
-      </w:pPr>
-      <w:r>
-        <w:rPr>
-          <w:rtl w:val="0"/>
-        </w:rPr>
-        <w:t xml:space="preserve">Languages: Python, HTML, JavaScript, Java, Groovy</w:t>
+        <w:t xml:space="preserve">Technical Skills</w:t>
+      </w:r>
+    </w:p>
+    <w:p>
+      <w:pPr>
+        <w:contextualSpacing w:val="0"/>
+      </w:pPr>
+      <w:r>
+        <w:rPr>
+          <w:rtl w:val="0"/>
+        </w:rPr>
+        <w:t xml:space="preserve">Languages: Python, JavaScript, HTML, Java, Groovy</w:t>
       </w:r>
     </w:p>
     <w:p>
@@ -497,18 +526,29 @@
         <w:rPr>
           <w:rtl w:val="0"/>
         </w:rPr>
-        <w:t xml:space="preserve">Frameworks &amp; Libraries: JQuery, TinkerPop, AngularJS, PyTest, Bootstrap</w:t>
-      </w:r>
-    </w:p>
-    <w:p>
-      <w:pPr>
-        <w:contextualSpacing w:val="0"/>
-      </w:pPr>
-      <w:r>
-        <w:rPr>
-          <w:rtl w:val="0"/>
-        </w:rPr>
-        <w:t xml:space="preserve">Other: Adobe Photoshop, Vim, Git, Amazon Web Services, BIRT</w:t>
+        <w:t xml:space="preserve">Frameworks &amp; Libraries: JQuery, AngularJS, SASS, TinkerPop, PyTest, Bootstrap</w:t>
+      </w:r>
+    </w:p>
+    <w:p>
+      <w:pPr>
+        <w:contextualSpacing w:val="0"/>
+      </w:pPr>
+      <w:r>
+        <w:rPr>
+          <w:rtl w:val="0"/>
+        </w:rPr>
+        <w:t xml:space="preserve">Other: Adobe Photoshop, Vim, Git, </w:t>
+      </w:r>
+      <w:r>
+        <w:rPr>
+          <w:rtl w:val="0"/>
+        </w:rPr>
+        <w:t xml:space="preserve">BIRT</w:t>
+      </w:r>
+      <w:r>
+        <w:rPr>
+          <w:rtl w:val="0"/>
+        </w:rPr>
       </w:r>
     </w:p>
     <w:p>
@@ -546,19 +586,31 @@
         <w:rPr>
           <w:rtl w:val="0"/>
         </w:rPr>
-        <w:t xml:space="preserve">TiggsBot - http://github.com/tiggs/tiggsbot - A Python</w:t>
-      </w:r>
-      <w:r>
-        <w:rPr>
-          <w:rtl w:val="0"/>
-        </w:rPr>
-        <w:t xml:space="preserve">-</w:t>
-      </w:r>
-      <w:r>
-        <w:rPr>
-          <w:rtl w:val="0"/>
-        </w:rPr>
-        <w:t xml:space="preserve">based Internet Relay Chat bot to enhance a chat room experience, accepts commands and logs quotes from users</w:t>
+        <w:t xml:space="preserve">TiggsBot </w:t>
+      </w:r>
+      <w:r>
+        <w:rPr>
+          <w:rtl w:val="0"/>
+        </w:rPr>
+        <w:t xml:space="preserve">(</w:t>
+      </w:r>
+      <w:r>
+        <w:rPr>
+          <w:rtl w:val="0"/>
+        </w:rPr>
+        <w:t xml:space="preserve">http://github.com/tiggs/tiggsbot</w:t>
+      </w:r>
+      <w:r>
+        <w:rPr>
+          <w:rtl w:val="0"/>
+        </w:rPr>
+        <w:t xml:space="preserve">):</w:t>
+      </w:r>
+      <w:r>
+        <w:rPr>
+          <w:rtl w:val="0"/>
+        </w:rPr>
+        <w:t xml:space="preserve"> A NodeJS Internet Relay Chat bot to enhance a chat room experience, provides Twitch stream notifications</w:t>
       </w:r>
     </w:p>
     <w:p>
@@ -623,6 +675,69 @@
     </w:sectPr>
   </w:body>
 </w:document>
+</file>
+
+<file path=word/comments.xml><?xml version="1.0" encoding="utf-8"?>
+<w:comments xmlns:mc="http://schemas.openxmlformats.org/markup-compatibility/2006" xmlns:o="urn:schemas-microsoft-com:office:office" xmlns:r="http://schemas.openxmlformats.org/officeDocument/2006/relationships" xmlns:m="http://schemas.openxmlformats.org/officeDocument/2006/math" xmlns:v="urn:schemas-microsoft-com:vml" xmlns:wp="http://schemas.openxmlformats.org/drawingml/2006/wordprocessingDrawing" xmlns:w10="urn:schemas-microsoft-com:office:word" xmlns:w="http://schemas.openxmlformats.org/wordprocessingml/2006/main" xmlns:wne="http://schemas.microsoft.com/office/word/2006/wordml" xmlns:sl="http://schemas.openxmlformats.org/schemaLibrary/2006/main" xmlns:a="http://schemas.openxmlformats.org/drawingml/2006/main" xmlns:pic="http://schemas.openxmlformats.org/drawingml/2006/picture" xmlns:c="http://schemas.openxmlformats.org/drawingml/2006/chart" xmlns:lc="http://schemas.openxmlformats.org/drawingml/2006/lockedCanvas" xmlns:dgm="http://schemas.openxmlformats.org/drawingml/2006/diagram" xmlns:wps="http://schemas.microsoft.com/office/word/2010/wordprocessingShape" xmlns:wpg="http://schemas.microsoft.com/office/word/2010/wordprocessingGroup">
+  <w:comment w:author="David Kim" w:id="0" w:date="2015-07-31T04:05:58Z">
+    <w:p>
+      <w:pPr>
+        <w:keepNext w:val="0"/>
+        <w:keepLines w:val="0"/>
+        <w:widowControl w:val="0"/>
+        <w:spacing w:after="0" w:before="0" w:line="240" w:lineRule="auto"/>
+        <w:ind w:left="0" w:right="0" w:firstLine="0"/>
+        <w:contextualSpacing w:val="0"/>
+        <w:jc w:val="left"/>
+      </w:pPr>
+      <w:r>
+        <w:rPr>
+          <w:rFonts w:ascii="Arial" w:cs="Arial" w:eastAsia="Arial" w:hAnsi="Arial"/>
+          <w:b w:val="0"/>
+          <w:i w:val="0"/>
+          <w:smallCaps w:val="0"/>
+          <w:strike w:val="0"/>
+          <w:color w:val="000000"/>
+          <w:sz w:val="22"/>
+          <w:szCs w:val="22"/>
+          <w:u w:val="none"/>
+          <w:vertAlign w:val="baseline"/>
+          <w:rtl w:val="0"/>
+        </w:rPr>
+        <w:t xml:space="preserve">I just reworded this sentence, if it still sounds awkward I'll just replace it with something else I did</w:t>
+      </w:r>
+    </w:p>
+  </w:comment>
+  <w:comment w:author="Anonymous" w:id="1" w:date="2015-07-31T04:05:58Z">
+    <w:p>
+      <w:pPr>
+        <w:keepNext w:val="0"/>
+        <w:keepLines w:val="0"/>
+        <w:widowControl w:val="0"/>
+        <w:spacing w:after="0" w:before="0" w:line="240" w:lineRule="auto"/>
+        <w:ind w:left="0" w:right="0" w:firstLine="0"/>
+        <w:contextualSpacing w:val="0"/>
+        <w:jc w:val="left"/>
+      </w:pPr>
+      <w:r>
+        <w:rPr>
+          <w:rFonts w:ascii="Arial" w:cs="Arial" w:eastAsia="Arial" w:hAnsi="Arial"/>
+          <w:b w:val="0"/>
+          <w:i w:val="0"/>
+          <w:smallCaps w:val="0"/>
+          <w:strike w:val="0"/>
+          <w:color w:val="000000"/>
+          <w:sz w:val="22"/>
+          <w:szCs w:val="22"/>
+          <w:u w:val="none"/>
+          <w:vertAlign w:val="baseline"/>
+          <w:rtl w:val="0"/>
+        </w:rPr>
+        <w:t xml:space="preserve">sounds good!!!</w:t>
+      </w:r>
+    </w:p>
+  </w:comment>
+</w:comments>
 </file>
 
 <file path=word/numbering.xml><?xml version="1.0" encoding="utf-8"?>

</xml_diff>